<commit_message>
consolidating template for debugging
also added github url to proposal template
</commit_message>
<xml_diff>
--- a/weeks/CENG317ProjectProposalStudentName.docx
+++ b/weeks/CENG317ProjectProposalStudentName.docx
@@ -3,6 +3,9 @@
 <w:document xmlns:wpc="http://schemas.microsoft.com/office/word/2010/wordprocessingCanvas" xmlns:mc="http://schemas.openxmlformats.org/markup-compatibility/2006" xmlns:o="urn:schemas-microsoft-com:office:office" xmlns:r="http://schemas.openxmlformats.org/officeDocument/2006/relationships" xmlns:m="http://schemas.openxmlformats.org/officeDocument/2006/math" xmlns:v="urn:schemas-microsoft-com:vml" xmlns:wp14="http://schemas.microsoft.com/office/word/2010/wordprocessingDrawing" xmlns:wp="http://schemas.openxmlformats.org/drawingml/2006/wordprocessingDrawing" xmlns:w10="urn:schemas-microsoft-com:office:word" xmlns:w="http://schemas.openxmlformats.org/wordprocessingml/2006/main" xmlns:w14="http://schemas.microsoft.com/office/word/2010/wordml" xmlns:w15="http://schemas.microsoft.com/office/word/2012/wordml" xmlns:wpg="http://schemas.microsoft.com/office/word/2010/wordprocessingGroup" xmlns:wpi="http://schemas.microsoft.com/office/word/2010/wordprocessingInk" xmlns:wne="http://schemas.microsoft.com/office/word/2006/wordml" xmlns:wps="http://schemas.microsoft.com/office/word/2010/wordprocessingShape" mc:Ignorable="w14 w15 wp14">
   <w:body>
     <w:p>
+      <w:pPr>
+        <w:spacing w:after="120" w:line="240" w:lineRule="auto"/>
+      </w:pPr>
       <w:r>
         <w:rPr>
           <w:noProof/>
@@ -77,6 +80,7 @@
     </w:p>
     <w:p>
       <w:pPr>
+        <w:spacing w:after="120" w:line="240" w:lineRule="auto"/>
         <w:rPr>
           <w:b/>
           <w:i/>
@@ -113,6 +117,17 @@
         </w:rPr>
         <w:t>Computer Engineering Technology Student</w:t>
       </w:r>
+      <w:r>
+        <w:rPr>
+          <w:i/>
+        </w:rPr>
+        <w:br/>
+      </w:r>
+      <w:r>
+        <w:t>Username.github.io</w:t>
+      </w:r>
+      <w:bookmarkStart w:id="0" w:name="_GoBack"/>
+      <w:bookmarkEnd w:id="0"/>
     </w:p>
     <w:p>
       <w:pPr>
@@ -333,8 +348,6 @@
       <w:r>
         <w:t>[2</w:t>
       </w:r>
-      <w:bookmarkStart w:id="0" w:name="_GoBack"/>
-      <w:bookmarkEnd w:id="0"/>
       <w:r>
         <w:t>] w</w:t>
       </w:r>
@@ -365,15 +378,7 @@
         <w:t xml:space="preserve">topics from </w:t>
       </w:r>
       <w:r>
-        <w:t xml:space="preserve">the </w:t>
-      </w:r>
-      <w:proofErr w:type="gramStart"/>
-      <w:r>
-        <w:t>respective</w:t>
-      </w:r>
-      <w:proofErr w:type="gramEnd"/>
-      <w:r>
-        <w:t xml:space="preserve"> relevant courses:</w:t>
+        <w:t>the respective relevant courses:</w:t>
       </w:r>
     </w:p>
     <w:p>
@@ -4331,7 +4336,7 @@
         <w:bCs/>
         <w:noProof/>
       </w:rPr>
-      <w:t>5</w:t>
+      <w:t>4</w:t>
     </w:r>
     <w:r>
       <w:rPr>

</xml_diff>